<commit_message>
add isAdmin, API doc
</commit_message>
<xml_diff>
--- a/Online Learning API.docx
+++ b/Online Learning API.docx
@@ -41,6 +41,7 @@
       <w:pPr>
         <w:pStyle w:val="5"/>
         <w:numPr>
+          <w:ilvl w:val="0"/>
           <w:numId w:val="0"/>
         </w:numPr>
         <w:ind w:left="360" w:leftChars="0"/>
@@ -54,6 +55,7 @@
       <w:pPr>
         <w:pStyle w:val="5"/>
         <w:numPr>
+          <w:ilvl w:val="0"/>
           <w:numId w:val="0"/>
         </w:numPr>
         <w:ind w:left="360" w:leftChars="0"/>
@@ -76,6 +78,7 @@
       <w:pPr>
         <w:pStyle w:val="5"/>
         <w:numPr>
+          <w:ilvl w:val="0"/>
           <w:numId w:val="0"/>
         </w:numPr>
         <w:ind w:left="360" w:leftChars="0"/>
@@ -115,6 +118,7 @@
       <w:pPr>
         <w:pStyle w:val="5"/>
         <w:numPr>
+          <w:ilvl w:val="0"/>
           <w:numId w:val="0"/>
         </w:numPr>
         <w:ind w:left="360" w:leftChars="0"/>
@@ -154,6 +158,7 @@
       <w:pPr>
         <w:pStyle w:val="5"/>
         <w:numPr>
+          <w:ilvl w:val="0"/>
           <w:numId w:val="0"/>
         </w:numPr>
         <w:ind w:left="360" w:leftChars="0"/>
@@ -184,6 +189,7 @@
       <w:pPr>
         <w:pStyle w:val="5"/>
         <w:numPr>
+          <w:ilvl w:val="0"/>
           <w:numId w:val="0"/>
         </w:numPr>
         <w:ind w:left="360" w:leftChars="0"/>
@@ -214,6 +220,7 @@
       <w:pPr>
         <w:pStyle w:val="5"/>
         <w:numPr>
+          <w:ilvl w:val="0"/>
           <w:numId w:val="0"/>
         </w:numPr>
         <w:ind w:left="360" w:leftChars="0"/>
@@ -267,12 +274,6 @@
             <w:insideV w:val="single" w:color="auto" w:sz="4" w:space="0"/>
           </w:tblBorders>
           <w:tblLayout w:type="fixed"/>
-          <w:tblCellMar>
-            <w:top w:w="0" w:type="dxa"/>
-            <w:left w:w="108" w:type="dxa"/>
-            <w:bottom w:w="0" w:type="dxa"/>
-            <w:right w:w="108" w:type="dxa"/>
-          </w:tblCellMar>
         </w:tblPrEx>
         <w:tc>
           <w:tcPr>
@@ -2171,8 +2172,6 @@
               </w:rPr>
               <w:t xml:space="preserve"> }</w:t>
             </w:r>
-            <w:bookmarkStart w:id="0" w:name="_GoBack"/>
-            <w:bookmarkEnd w:id="0"/>
           </w:p>
         </w:tc>
       </w:tr>
@@ -2204,6 +2203,14 @@
           <w:szCs w:val="28"/>
         </w:rPr>
         <w:t>Get question test</w:t>
+      </w:r>
+      <w:r>
+        <w:rPr>
+          <w:sz w:val="28"/>
+          <w:szCs w:val="28"/>
+          <w:lang w:val="en-US"/>
+        </w:rPr>
+        <w:t xml:space="preserve"> ( Bỏ)</w:t>
       </w:r>
     </w:p>
     <w:tbl>
@@ -2733,7 +2740,22 @@
           <w:sz w:val="28"/>
           <w:szCs w:val="28"/>
         </w:rPr>
-        <w:t>Get Reading question:</w:t>
+        <w:t xml:space="preserve">Get </w:t>
+      </w:r>
+      <w:r>
+        <w:rPr>
+          <w:sz w:val="28"/>
+          <w:szCs w:val="28"/>
+          <w:lang w:val="en-US"/>
+        </w:rPr>
+        <w:t>Test Result</w:t>
+      </w:r>
+      <w:r>
+        <w:rPr>
+          <w:sz w:val="28"/>
+          <w:szCs w:val="28"/>
+        </w:rPr>
+        <w:t xml:space="preserve"> question:</w:t>
       </w:r>
     </w:p>
     <w:tbl>
@@ -2881,7 +2903,15 @@
                 <w:sz w:val="28"/>
                 <w:szCs w:val="28"/>
               </w:rPr>
-              <w:t>/api/reading</w:t>
+              <w:t>/api/</w:t>
+            </w:r>
+            <w:r>
+              <w:rPr>
+                <w:sz w:val="28"/>
+                <w:szCs w:val="28"/>
+                <w:lang w:val="en-US"/>
+              </w:rPr>
+              <w:t>test_result</w:t>
             </w:r>
           </w:p>
         </w:tc>
@@ -2935,46 +2965,16 @@
               <w:rPr>
                 <w:sz w:val="28"/>
                 <w:szCs w:val="28"/>
-              </w:rPr>
-            </w:pPr>
-            <w:r>
-              <w:rPr>
-                <w:sz w:val="28"/>
-                <w:szCs w:val="28"/>
-              </w:rPr>
-              <w:t>{</w:t>
-            </w:r>
-          </w:p>
-          <w:p>
-            <w:pPr>
-              <w:spacing w:after="0" w:line="240" w:lineRule="auto"/>
-              <w:rPr>
-                <w:sz w:val="28"/>
-                <w:szCs w:val="28"/>
-              </w:rPr>
-            </w:pPr>
-            <w:r>
-              <w:rPr>
-                <w:sz w:val="28"/>
-                <w:szCs w:val="28"/>
-              </w:rPr>
-              <w:t xml:space="preserve"> “id” : Number</w:t>
-            </w:r>
-          </w:p>
-          <w:p>
-            <w:pPr>
-              <w:spacing w:after="0" w:line="240" w:lineRule="auto"/>
-              <w:rPr>
-                <w:sz w:val="28"/>
-                <w:szCs w:val="28"/>
-              </w:rPr>
-            </w:pPr>
-            <w:r>
-              <w:rPr>
-                <w:sz w:val="28"/>
-                <w:szCs w:val="28"/>
-              </w:rPr>
-              <w:t>}</w:t>
+                <w:lang w:val="en-US"/>
+              </w:rPr>
+            </w:pPr>
+            <w:r>
+              <w:rPr>
+                <w:sz w:val="28"/>
+                <w:szCs w:val="28"/>
+                <w:lang w:val="en-US"/>
+              </w:rPr>
+              <w:t>(empty)</w:t>
             </w:r>
           </w:p>
         </w:tc>
@@ -2990,6 +2990,12 @@
             <w:insideV w:val="single" w:color="auto" w:sz="4" w:space="0"/>
           </w:tblBorders>
           <w:tblLayout w:type="fixed"/>
+          <w:tblCellMar>
+            <w:top w:w="0" w:type="dxa"/>
+            <w:left w:w="108" w:type="dxa"/>
+            <w:bottom w:w="0" w:type="dxa"/>
+            <w:right w:w="108" w:type="dxa"/>
+          </w:tblCellMar>
         </w:tblPrEx>
         <w:tc>
           <w:tcPr>
@@ -3022,211 +3028,116 @@
               <w:rPr>
                 <w:sz w:val="28"/>
                 <w:szCs w:val="28"/>
-              </w:rPr>
-            </w:pPr>
-            <w:r>
-              <w:rPr>
-                <w:sz w:val="28"/>
-                <w:szCs w:val="28"/>
-              </w:rPr>
-              <w:t>{</w:t>
-            </w:r>
-          </w:p>
-          <w:p>
-            <w:pPr>
-              <w:spacing w:after="0" w:line="240" w:lineRule="auto"/>
-              <w:rPr>
-                <w:sz w:val="28"/>
-                <w:szCs w:val="28"/>
-              </w:rPr>
-            </w:pPr>
-            <w:r>
-              <w:rPr>
-                <w:sz w:val="28"/>
-                <w:szCs w:val="28"/>
-              </w:rPr>
-              <w:t xml:space="preserve">    " success ": false</w:t>
-            </w:r>
-          </w:p>
-          <w:p>
-            <w:pPr>
-              <w:spacing w:after="0" w:line="240" w:lineRule="auto"/>
-              <w:rPr>
-                <w:sz w:val="28"/>
-                <w:szCs w:val="28"/>
-              </w:rPr>
-            </w:pPr>
-            <w:r>
-              <w:rPr>
-                <w:sz w:val="28"/>
-                <w:szCs w:val="28"/>
-              </w:rPr>
-              <w:t xml:space="preserve"> }</w:t>
-            </w:r>
-          </w:p>
-          <w:p>
-            <w:pPr>
-              <w:spacing w:after="0" w:line="240" w:lineRule="auto"/>
-              <w:rPr>
-                <w:sz w:val="28"/>
-                <w:szCs w:val="28"/>
-              </w:rPr>
-            </w:pPr>
-          </w:p>
-          <w:p>
-            <w:pPr>
-              <w:spacing w:after="0" w:line="240" w:lineRule="auto"/>
-              <w:rPr>
-                <w:sz w:val="28"/>
-                <w:szCs w:val="28"/>
-              </w:rPr>
-            </w:pPr>
-            <w:r>
-              <w:rPr>
-                <w:sz w:val="28"/>
-                <w:szCs w:val="28"/>
-              </w:rPr>
-              <w:t>Or</w:t>
-            </w:r>
-          </w:p>
-          <w:p>
-            <w:pPr>
-              <w:spacing w:after="0" w:line="240" w:lineRule="auto"/>
-              <w:rPr>
-                <w:sz w:val="28"/>
-                <w:szCs w:val="28"/>
-              </w:rPr>
-            </w:pPr>
-          </w:p>
-          <w:p>
-            <w:pPr>
-              <w:spacing w:after="0" w:line="240" w:lineRule="auto"/>
-              <w:rPr>
-                <w:sz w:val="28"/>
-                <w:szCs w:val="28"/>
-              </w:rPr>
-            </w:pPr>
-          </w:p>
-          <w:p>
-            <w:pPr>
-              <w:spacing w:after="0" w:line="240" w:lineRule="auto"/>
-              <w:rPr>
-                <w:sz w:val="28"/>
-                <w:szCs w:val="28"/>
-              </w:rPr>
-            </w:pPr>
-          </w:p>
-          <w:p>
-            <w:pPr>
-              <w:spacing w:after="0" w:line="240" w:lineRule="auto"/>
-              <w:rPr>
-                <w:sz w:val="28"/>
-                <w:szCs w:val="28"/>
-              </w:rPr>
-            </w:pPr>
-            <w:r>
-              <w:rPr>
-                <w:sz w:val="28"/>
-                <w:szCs w:val="28"/>
-              </w:rPr>
-              <w:t>{</w:t>
-            </w:r>
-          </w:p>
-          <w:p>
-            <w:pPr>
-              <w:spacing w:after="0" w:line="240" w:lineRule="auto"/>
-              <w:rPr>
-                <w:sz w:val="28"/>
-                <w:szCs w:val="28"/>
-              </w:rPr>
-            </w:pPr>
-            <w:r>
-              <w:rPr>
-                <w:sz w:val="28"/>
-                <w:szCs w:val="28"/>
-              </w:rPr>
-              <w:t xml:space="preserve">  “success”: true,</w:t>
-            </w:r>
-          </w:p>
-          <w:p>
-            <w:pPr>
-              <w:spacing w:after="0" w:line="240" w:lineRule="auto"/>
-              <w:rPr>
-                <w:sz w:val="28"/>
-                <w:szCs w:val="28"/>
-              </w:rPr>
-            </w:pPr>
-            <w:r>
-              <w:rPr>
-                <w:sz w:val="28"/>
-                <w:szCs w:val="28"/>
-              </w:rPr>
-              <w:t xml:space="preserve">  “questions”: [{</w:t>
-            </w:r>
-          </w:p>
-          <w:p>
-            <w:pPr>
-              <w:spacing w:after="0" w:line="240" w:lineRule="auto"/>
-              <w:rPr>
-                <w:sz w:val="28"/>
-                <w:szCs w:val="28"/>
-              </w:rPr>
-            </w:pPr>
-            <w:r>
-              <w:rPr>
-                <w:sz w:val="28"/>
-                <w:szCs w:val="28"/>
-              </w:rPr>
-              <w:t xml:space="preserve">        “content”: String,</w:t>
-            </w:r>
-          </w:p>
-          <w:p>
-            <w:pPr>
-              <w:spacing w:after="0" w:line="240" w:lineRule="auto"/>
-              <w:rPr>
-                <w:sz w:val="28"/>
-                <w:szCs w:val="28"/>
-              </w:rPr>
-            </w:pPr>
-            <w:r>
-              <w:rPr>
-                <w:sz w:val="28"/>
-                <w:szCs w:val="28"/>
-              </w:rPr>
-              <w:t xml:space="preserve">        “result”: String</w:t>
-            </w:r>
-          </w:p>
-          <w:p>
-            <w:pPr>
-              <w:spacing w:after="0" w:line="240" w:lineRule="auto"/>
-              <w:rPr>
-                <w:sz w:val="28"/>
-                <w:szCs w:val="28"/>
-              </w:rPr>
-            </w:pPr>
-            <w:r>
-              <w:rPr>
-                <w:sz w:val="28"/>
-                <w:szCs w:val="28"/>
-              </w:rPr>
-              <w:t xml:space="preserve">  }] // array of question</w:t>
-            </w:r>
-          </w:p>
-          <w:p>
-            <w:pPr>
-              <w:spacing w:after="0" w:line="240" w:lineRule="auto"/>
-              <w:rPr>
-                <w:sz w:val="28"/>
-                <w:szCs w:val="28"/>
-              </w:rPr>
-            </w:pPr>
-            <w:r>
-              <w:rPr>
-                <w:sz w:val="28"/>
-                <w:szCs w:val="28"/>
-              </w:rPr>
-              <w:t>}</w:t>
-            </w:r>
+                <w:lang w:val="en-US"/>
+              </w:rPr>
+            </w:pPr>
+            <w:r>
+              <w:rPr>
+                <w:sz w:val="28"/>
+                <w:szCs w:val="28"/>
+                <w:lang w:val="en-US"/>
+              </w:rPr>
+              <w:t>Array of result.</w:t>
+            </w:r>
+          </w:p>
+          <w:p>
+            <w:pPr>
+              <w:spacing w:after="0" w:line="240" w:lineRule="auto"/>
+              <w:rPr>
+                <w:sz w:val="28"/>
+                <w:szCs w:val="28"/>
+                <w:lang w:val="en-US"/>
+              </w:rPr>
+            </w:pPr>
+            <w:r>
+              <w:rPr>
+                <w:sz w:val="28"/>
+                <w:szCs w:val="28"/>
+                <w:lang w:val="en-US"/>
+              </w:rPr>
+              <w:t>Example:</w:t>
+            </w:r>
+          </w:p>
+          <w:p>
+            <w:pPr>
+              <w:spacing w:after="0" w:line="240" w:lineRule="auto"/>
+              <w:rPr>
+                <w:rFonts w:hint="default"/>
+                <w:sz w:val="28"/>
+                <w:szCs w:val="28"/>
+                <w:lang w:val="en-US"/>
+              </w:rPr>
+            </w:pPr>
+            <w:r>
+              <w:rPr>
+                <w:rFonts w:hint="default"/>
+                <w:sz w:val="28"/>
+                <w:szCs w:val="28"/>
+                <w:lang w:val="en-US"/>
+              </w:rPr>
+              <w:t xml:space="preserve">  [ "B",</w:t>
+            </w:r>
+          </w:p>
+          <w:p>
+            <w:pPr>
+              <w:spacing w:after="0" w:line="240" w:lineRule="auto"/>
+              <w:rPr>
+                <w:rFonts w:hint="default"/>
+                <w:sz w:val="28"/>
+                <w:szCs w:val="28"/>
+                <w:lang w:val="en-US"/>
+              </w:rPr>
+            </w:pPr>
+            <w:r>
+              <w:rPr>
+                <w:rFonts w:hint="default"/>
+                <w:sz w:val="28"/>
+                <w:szCs w:val="28"/>
+                <w:lang w:val="en-US"/>
+              </w:rPr>
+              <w:t xml:space="preserve">    "A",</w:t>
+            </w:r>
+          </w:p>
+          <w:p>
+            <w:pPr>
+              <w:spacing w:after="0" w:line="240" w:lineRule="auto"/>
+              <w:rPr>
+                <w:rFonts w:hint="default"/>
+                <w:sz w:val="28"/>
+                <w:szCs w:val="28"/>
+                <w:lang w:val="en-US"/>
+              </w:rPr>
+            </w:pPr>
+            <w:r>
+              <w:rPr>
+                <w:rFonts w:hint="default"/>
+                <w:sz w:val="28"/>
+                <w:szCs w:val="28"/>
+                <w:lang w:val="en-US"/>
+              </w:rPr>
+              <w:t xml:space="preserve">    "D",</w:t>
+            </w:r>
+          </w:p>
+          <w:p>
+            <w:pPr>
+              <w:spacing w:after="0" w:line="240" w:lineRule="auto"/>
+              <w:rPr>
+                <w:sz w:val="28"/>
+                <w:szCs w:val="28"/>
+                <w:lang w:val="en-US"/>
+              </w:rPr>
+            </w:pPr>
+            <w:r>
+              <w:rPr>
+                <w:rFonts w:hint="default"/>
+                <w:sz w:val="28"/>
+                <w:szCs w:val="28"/>
+                <w:lang w:val="en-US"/>
+              </w:rPr>
+              <w:t xml:space="preserve">    "D"]</w:t>
+            </w:r>
+            <w:bookmarkStart w:id="0" w:name="_GoBack"/>
+            <w:bookmarkEnd w:id="0"/>
           </w:p>
         </w:tc>
       </w:tr>
@@ -3243,9 +3154,11 @@
     <w:p>
       <w:pPr>
         <w:pStyle w:val="5"/>
+        <w:ind w:left="0" w:leftChars="0" w:firstLine="0" w:firstLineChars="0"/>
         <w:rPr>
           <w:sz w:val="28"/>
           <w:szCs w:val="28"/>
+          <w:lang w:val="en-US"/>
         </w:rPr>
       </w:pPr>
     </w:p>
@@ -3431,7 +3344,7 @@
     <w:lsdException w:qFormat="1" w:unhideWhenUsed="0" w:uiPriority="10" w:semiHidden="0" w:name="Title"/>
     <w:lsdException w:uiPriority="99" w:name="Closing"/>
     <w:lsdException w:uiPriority="99" w:name="Signature"/>
-    <w:lsdException w:uiPriority="1" w:name="Default Paragraph Font"/>
+    <w:lsdException w:uiPriority="1" w:semiHidden="0" w:name="Default Paragraph Font"/>
     <w:lsdException w:uiPriority="99" w:name="Body Text"/>
     <w:lsdException w:uiPriority="99" w:name="Body Text Indent"/>
     <w:lsdException w:uiPriority="99" w:name="List Continue"/>
@@ -3469,7 +3382,7 @@
     <w:lsdException w:uiPriority="99" w:name="HTML Sample"/>
     <w:lsdException w:uiPriority="99" w:name="HTML Typewriter"/>
     <w:lsdException w:uiPriority="99" w:name="HTML Variable"/>
-    <w:lsdException w:uiPriority="99" w:name="Normal Table"/>
+    <w:lsdException w:qFormat="1" w:uiPriority="99" w:semiHidden="0" w:name="Normal Table"/>
     <w:lsdException w:uiPriority="99" w:name="annotation subject"/>
     <w:lsdException w:uiPriority="99" w:name="Table Simple 1"/>
     <w:lsdException w:uiPriority="99" w:name="Table Simple 2"/>
@@ -3637,6 +3550,7 @@
   <w:style w:type="table" w:default="1" w:styleId="3">
     <w:name w:val="Normal Table"/>
     <w:unhideWhenUsed/>
+    <w:qFormat/>
     <w:uiPriority w:val="99"/>
     <w:tblPr>
       <w:tblLayout w:type="fixed"/>

</xml_diff>